<commit_message>
physics engine text files
</commit_message>
<xml_diff>
--- a/08-unity-physics/0-character-controller.docx
+++ b/08-unity-physics/0-character-controller.docx
@@ -1,6 +1,6 @@
 
 <file path=word/document.xml><?xml version="1.0" encoding="utf-8"?>
-<w:document xmlns:wpc="http://schemas.microsoft.com/office/word/2010/wordprocessingCanvas" xmlns:cx="http://schemas.microsoft.com/office/drawing/2014/chartex" xmlns:cx1="http://schemas.microsoft.com/office/drawing/2015/9/8/chartex" xmlns:cx2="http://schemas.microsoft.com/office/drawing/2015/10/21/chartex" xmlns:cx3="http://schemas.microsoft.com/office/drawing/2016/5/9/chartex" xmlns:cx4="http://schemas.microsoft.com/office/drawing/2016/5/10/chartex" xmlns:cx5="http://schemas.microsoft.com/office/drawing/2016/5/11/chartex" xmlns:cx6="http://schemas.microsoft.com/office/drawing/2016/5/12/chartex" xmlns:cx7="http://schemas.microsoft.com/office/drawing/2016/5/13/chartex" xmlns:cx8="http://schemas.microsoft.com/office/drawing/2016/5/14/chartex" xmlns:mc="http://schemas.openxmlformats.org/markup-compatibility/2006" xmlns:aink="http://schemas.microsoft.com/office/drawing/2016/ink" xmlns:am3d="http://schemas.microsoft.com/office/drawing/2017/model3d" xmlns:o="urn:schemas-microsoft-com:office:office" xmlns:r="http://schemas.openxmlformats.org/officeDocument/2006/relationships" xmlns:m="http://schemas.openxmlformats.org/officeDocument/2006/math" xmlns:v="urn:schemas-microsoft-com:vml" xmlns:wp14="http://schemas.microsoft.com/office/word/2010/wordprocessingDrawing" xmlns:wp="http://schemas.openxmlformats.org/drawingml/2006/wordprocessingDrawing" xmlns:w10="urn:schemas-microsoft-com:office:word" xmlns:w="http://schemas.openxmlformats.org/wordprocessingml/2006/main" xmlns:w14="http://schemas.microsoft.com/office/word/2010/wordml" xmlns:w15="http://schemas.microsoft.com/office/word/2012/wordml" xmlns:w16cex="http://schemas.microsoft.com/office/word/2018/wordml/cex" xmlns:w16cid="http://schemas.microsoft.com/office/word/2016/wordml/cid" xmlns:w16="http://schemas.microsoft.com/office/word/2018/wordml" xmlns:w16se="http://schemas.microsoft.com/office/word/2015/wordml/symex" xmlns:wpg="http://schemas.microsoft.com/office/word/2010/wordprocessingGroup" xmlns:wpi="http://schemas.microsoft.com/office/word/2010/wordprocessingInk" xmlns:wne="http://schemas.microsoft.com/office/word/2006/wordml" xmlns:wps="http://schemas.microsoft.com/office/word/2010/wordprocessingShape" mc:Ignorable="w14 w15 w16se w16cid w16 w16cex wp14">
+<w:document xmlns:wpc="http://schemas.microsoft.com/office/word/2010/wordprocessingCanvas" xmlns:cx="http://schemas.microsoft.com/office/drawing/2014/chartex" xmlns:cx1="http://schemas.microsoft.com/office/drawing/2015/9/8/chartex" xmlns:cx2="http://schemas.microsoft.com/office/drawing/2015/10/21/chartex" xmlns:cx3="http://schemas.microsoft.com/office/drawing/2016/5/9/chartex" xmlns:cx4="http://schemas.microsoft.com/office/drawing/2016/5/10/chartex" xmlns:cx5="http://schemas.microsoft.com/office/drawing/2016/5/11/chartex" xmlns:cx6="http://schemas.microsoft.com/office/drawing/2016/5/12/chartex" xmlns:cx7="http://schemas.microsoft.com/office/drawing/2016/5/13/chartex" xmlns:cx8="http://schemas.microsoft.com/office/drawing/2016/5/14/chartex" xmlns:mc="http://schemas.openxmlformats.org/markup-compatibility/2006" xmlns:aink="http://schemas.microsoft.com/office/drawing/2016/ink" xmlns:am3d="http://schemas.microsoft.com/office/drawing/2017/model3d" xmlns:o="urn:schemas-microsoft-com:office:office" xmlns:r="http://schemas.openxmlformats.org/officeDocument/2006/relationships" xmlns:m="http://schemas.openxmlformats.org/officeDocument/2006/math" xmlns:v="urn:schemas-microsoft-com:vml" xmlns:wp14="http://schemas.microsoft.com/office/word/2010/wordprocessingDrawing" xmlns:wp="http://schemas.openxmlformats.org/drawingml/2006/wordprocessingDrawing" xmlns:w10="urn:schemas-microsoft-com:office:word" xmlns:w="http://schemas.openxmlformats.org/wordprocessingml/2006/main" xmlns:w14="http://schemas.microsoft.com/office/word/2010/wordml" xmlns:w15="http://schemas.microsoft.com/office/word/2012/wordml" xmlns:w16cid="http://schemas.microsoft.com/office/word/2016/wordml/cid" xmlns:w16se="http://schemas.microsoft.com/office/word/2015/wordml/symex" xmlns:wpg="http://schemas.microsoft.com/office/word/2010/wordprocessingGroup" xmlns:wpi="http://schemas.microsoft.com/office/word/2010/wordprocessingInk" xmlns:wne="http://schemas.microsoft.com/office/word/2006/wordml" xmlns:wps="http://schemas.microsoft.com/office/word/2010/wordprocessingShape" mc:Ignorable="w14 w15 w16se w16cid wp14">
   <w:background w:color="FFFFFF"/>
   <w:body>
     <w:p>
@@ -18,7 +18,7 @@
           <w:rtl/>
         </w:rPr>
         <w:drawing>
-          <wp:anchor distT="0" distB="0" distL="114300" distR="114300" simplePos="0" relativeHeight="251660288" behindDoc="1" locked="0" layoutInCell="1" allowOverlap="1" wp14:anchorId="178B7663" wp14:editId="5C497198">
+          <wp:anchor distT="0" distB="0" distL="114300" distR="114300" simplePos="0" relativeHeight="251658240" behindDoc="1" locked="0" layoutInCell="1" allowOverlap="1" wp14:anchorId="178B7663" wp14:editId="5C497198">
             <wp:simplePos x="0" y="0"/>
             <wp:positionH relativeFrom="column">
               <wp:posOffset>4895850</wp:posOffset>
@@ -88,7 +88,7 @@
           <w:rtl/>
         </w:rPr>
         <w:drawing>
-          <wp:anchor distT="0" distB="0" distL="114300" distR="114300" simplePos="0" relativeHeight="251661312" behindDoc="1" locked="0" layoutInCell="1" allowOverlap="1" wp14:anchorId="0897AA34" wp14:editId="3D693DBF">
+          <wp:anchor distT="0" distB="0" distL="114300" distR="114300" simplePos="0" relativeHeight="251659264" behindDoc="1" locked="0" layoutInCell="1" allowOverlap="1" wp14:anchorId="0897AA34" wp14:editId="3D693DBF">
             <wp:simplePos x="0" y="0"/>
             <wp:positionH relativeFrom="margin">
               <wp:posOffset>5601335</wp:posOffset>
@@ -180,6 +180,32 @@
           <w:rtl/>
         </w:rPr>
       </w:pPr>
+      <w:r>
+        <w:rPr>
+          <w:rFonts w:asciiTheme="minorBidi" w:hAnsiTheme="minorBidi" w:hint="cs"/>
+          <w:b/>
+          <w:bCs/>
+          <w:u w:val="single"/>
+          <w:rtl/>
+        </w:rPr>
+        <w:t>חבילת הפרוייקט:</w:t>
+      </w:r>
+      <w:r>
+        <w:rPr>
+          <w:rFonts w:asciiTheme="minorBidi" w:hAnsiTheme="minorBidi" w:hint="cs"/>
+          <w:rtl/>
+        </w:rPr>
+        <w:t xml:space="preserve"> </w:t>
+      </w:r>
+      <w:hyperlink r:id="rId10" w:history="1">
+        <w:r>
+          <w:rPr>
+            <w:rStyle w:val="Hyperlink"/>
+            <w:rFonts w:asciiTheme="minorBidi" w:hAnsiTheme="minorBidi"/>
+          </w:rPr>
+          <w:t>https://drive.google.com/open?id=181ueJA2HhE6vevFj8v-10cTBM60__aa9</w:t>
+        </w:r>
+      </w:hyperlink>
     </w:p>
     <w:p>
       <w:pPr>
@@ -193,6 +219,8 @@
           <w:rtl/>
         </w:rPr>
       </w:pPr>
+      <w:bookmarkStart w:id="1" w:name="_GoBack"/>
+      <w:bookmarkEnd w:id="1"/>
       <w:r>
         <w:rPr>
           <w:rFonts w:asciiTheme="minorBidi" w:hAnsiTheme="minorBidi"/>
@@ -239,7 +267,6 @@
       <w:pPr>
         <w:pStyle w:val="Heading2"/>
         <w:rPr>
-          <w:rFonts w:hint="cs"/>
           <w:color w:val="000000"/>
           <w:rtl/>
         </w:rPr>
@@ -874,7 +901,7 @@
         </w:rPr>
         <w:lastRenderedPageBreak/>
         <w:drawing>
-          <wp:anchor distT="0" distB="0" distL="0" distR="0" simplePos="0" relativeHeight="251658240" behindDoc="0" locked="0" layoutInCell="1" allowOverlap="1" wp14:anchorId="09728C5A" wp14:editId="0A7F0282">
+          <wp:anchor distT="0" distB="0" distL="0" distR="0" simplePos="0" relativeHeight="251655168" behindDoc="0" locked="0" layoutInCell="1" allowOverlap="1" wp14:anchorId="09728C5A" wp14:editId="0A7F0282">
             <wp:simplePos x="0" y="0"/>
             <wp:positionH relativeFrom="column">
               <wp:posOffset>2961005</wp:posOffset>
@@ -899,7 +926,7 @@
                     </pic:cNvPicPr>
                   </pic:nvPicPr>
                   <pic:blipFill>
-                    <a:blip r:embed="rId10">
+                    <a:blip r:embed="rId11">
                       <a:extLst>
                         <a:ext uri="{28A0092B-C50C-407E-A947-70E740481C1C}">
                           <a14:useLocalDpi xmlns:a14="http://schemas.microsoft.com/office/drawing/2010/main" val="0"/>
@@ -963,7 +990,7 @@
           <w:noProof/>
         </w:rPr>
         <w:drawing>
-          <wp:anchor distT="0" distB="0" distL="0" distR="0" simplePos="0" relativeHeight="251659264" behindDoc="0" locked="0" layoutInCell="1" allowOverlap="1" wp14:anchorId="458FF657" wp14:editId="3EEA3B87">
+          <wp:anchor distT="0" distB="0" distL="0" distR="0" simplePos="0" relativeHeight="251656192" behindDoc="0" locked="0" layoutInCell="1" allowOverlap="1" wp14:anchorId="458FF657" wp14:editId="3EEA3B87">
             <wp:simplePos x="0" y="0"/>
             <wp:positionH relativeFrom="column">
               <wp:posOffset>2962910</wp:posOffset>
@@ -988,7 +1015,7 @@
                     </pic:cNvPicPr>
                   </pic:nvPicPr>
                   <pic:blipFill>
-                    <a:blip r:embed="rId11">
+                    <a:blip r:embed="rId12">
                       <a:extLst>
                         <a:ext uri="{28A0092B-C50C-407E-A947-70E740481C1C}">
                           <a14:useLocalDpi xmlns:a14="http://schemas.microsoft.com/office/drawing/2010/main" val="0"/>
@@ -1370,40 +1397,24 @@
           <w:color w:val="000000"/>
           <w:rtl/>
         </w:rPr>
+        <w:t xml:space="preserve"> הרחבה על המאפיינים של בקר-שחקן</w:t>
+      </w:r>
+      <w:r>
+        <w:rPr>
+          <w:rFonts w:ascii="Arial Narrow" w:hAnsi="Arial Narrow" w:hint="cs"/>
+          <w:color w:val="000000"/>
+          <w:rtl/>
+        </w:rPr>
+        <w:t xml:space="preserve">: </w:t>
+      </w:r>
+      <w:r>
+        <w:rPr>
+          <w:rFonts w:ascii="Arial Narrow" w:hAnsi="Arial Narrow" w:hint="cs"/>
+          <w:color w:val="000000"/>
+        </w:rPr>
         <w:t xml:space="preserve"> </w:t>
       </w:r>
-      <w:r>
-        <w:rPr>
-          <w:rFonts w:ascii="Arial Narrow" w:hAnsi="Arial Narrow" w:hint="cs"/>
-          <w:color w:val="000000"/>
-          <w:rtl/>
-        </w:rPr>
-        <w:t xml:space="preserve">הרחבה על המאפיינים של </w:t>
-      </w:r>
-      <w:r>
-        <w:rPr>
-          <w:rFonts w:ascii="Arial Narrow" w:hAnsi="Arial Narrow" w:hint="cs"/>
-          <w:color w:val="000000"/>
-          <w:rtl/>
-        </w:rPr>
-        <w:t>בקר-שחקן</w:t>
-      </w:r>
-      <w:r>
-        <w:rPr>
-          <w:rFonts w:ascii="Arial Narrow" w:hAnsi="Arial Narrow" w:hint="cs"/>
-          <w:color w:val="000000"/>
-          <w:rtl/>
-        </w:rPr>
-        <w:t xml:space="preserve">: </w:t>
-      </w:r>
-      <w:r>
-        <w:rPr>
-          <w:rFonts w:ascii="Arial Narrow" w:hAnsi="Arial Narrow" w:hint="cs"/>
-          <w:color w:val="000000"/>
-        </w:rPr>
-        <w:t xml:space="preserve"> </w:t>
-      </w:r>
-      <w:hyperlink r:id="rId12" w:history="1">
+      <w:hyperlink r:id="rId13" w:history="1">
         <w:r>
           <w:rPr>
             <w:rStyle w:val="Hyperlink"/>
@@ -1461,7 +1472,7 @@
                     <pic:cNvPicPr/>
                   </pic:nvPicPr>
                   <pic:blipFill>
-                    <a:blip r:embed="rId13"/>
+                    <a:blip r:embed="rId14"/>
                     <a:stretch>
                       <a:fillRect/>
                     </a:stretch>
@@ -1802,134 +1813,6 @@
       <w:r>
         <w:t xml:space="preserve">    </w:t>
       </w:r>
-      <w:hyperlink r:id="rId14" w:history="1">
-        <w:r>
-          <w:rPr>
-            <w:rStyle w:val="Hyperlink"/>
-          </w:rPr>
-          <w:t>CharacterController</w:t>
-        </w:r>
-      </w:hyperlink>
-      <w:r>
-        <w:t xml:space="preserve"> characterController;</w:t>
-      </w:r>
-      <w:r>
-        <w:br/>
-      </w:r>
-      <w:r>
-        <w:br/>
-        <w:t xml:space="preserve">    </w:t>
-      </w:r>
-      <w:r>
-        <w:t>private</w:t>
-      </w:r>
-      <w:r>
-        <w:t xml:space="preserve"> float </w:t>
-      </w:r>
-      <w:r>
-        <w:t>_</w:t>
-      </w:r>
-      <w:r>
-        <w:t>speed = 6.0f;</w:t>
-      </w:r>
-    </w:p>
-    <w:p>
-      <w:pPr>
-        <w:pStyle w:val="HTMLPreformatted"/>
-        <w:jc w:val="right"/>
-      </w:pPr>
-      <w:r>
-        <w:t xml:space="preserve">    </w:t>
-      </w:r>
-      <w:r>
-        <w:t>private</w:t>
-      </w:r>
-      <w:r>
-        <w:t xml:space="preserve"> float </w:t>
-      </w:r>
-      <w:r>
-        <w:t>_</w:t>
-      </w:r>
-      <w:r>
-        <w:t>jump</w:t>
-      </w:r>
-      <w:r>
-        <w:t>Highet</w:t>
-      </w:r>
-      <w:r>
-        <w:t xml:space="preserve"> = 8.0f;</w:t>
-      </w:r>
-    </w:p>
-    <w:p>
-      <w:pPr>
-        <w:pStyle w:val="HTMLPreformatted"/>
-        <w:ind w:left="1440"/>
-        <w:jc w:val="right"/>
-      </w:pPr>
-      <w:r>
-        <w:t xml:space="preserve">    </w:t>
-      </w:r>
-      <w:r>
-        <w:t>private</w:t>
-      </w:r>
-      <w:r>
-        <w:t xml:space="preserve"> float </w:t>
-      </w:r>
-      <w:r>
-        <w:t>_</w:t>
-      </w:r>
-      <w:r>
-        <w:t>gravity = 1.0f;</w:t>
-      </w:r>
-      <w:r>
-        <w:br/>
-      </w:r>
-      <w:r>
-        <w:rPr>
-          <w:color w:val="000000" w:themeColor="text1"/>
-        </w:rPr>
-        <w:t xml:space="preserve">    private </w:t>
-      </w:r>
-      <w:r>
-        <w:rPr>
-          <w:rFonts w:ascii="Consolas" w:hAnsi="Consolas" w:cs="Consolas"/>
-          <w:color w:val="000000" w:themeColor="text1"/>
-          <w:sz w:val="19"/>
-          <w:szCs w:val="19"/>
-        </w:rPr>
-        <w:t>float</w:t>
-      </w:r>
-      <w:r>
-        <w:rPr>
-          <w:rFonts w:ascii="Consolas" w:hAnsi="Consolas" w:cs="Consolas"/>
-          <w:color w:val="000000"/>
-          <w:sz w:val="19"/>
-          <w:szCs w:val="19"/>
-        </w:rPr>
-        <w:t xml:space="preserve"> _yVelocity;</w:t>
-      </w:r>
-      <w:r>
-        <w:br/>
-        <w:t xml:space="preserve">    void Start()</w:t>
-      </w:r>
-    </w:p>
-    <w:p>
-      <w:pPr>
-        <w:pStyle w:val="HTMLPreformatted"/>
-        <w:jc w:val="right"/>
-      </w:pPr>
-      <w:r>
-        <w:t xml:space="preserve">    {</w:t>
-      </w:r>
-    </w:p>
-    <w:p>
-      <w:pPr>
-        <w:pStyle w:val="HTMLPreformatted"/>
-        <w:jc w:val="right"/>
-      </w:pPr>
-      <w:r>
-        <w:t xml:space="preserve">        characterController = GetComponent&lt;</w:t>
-      </w:r>
       <w:hyperlink r:id="rId15" w:history="1">
         <w:r>
           <w:rPr>
@@ -1939,7 +1822,26 @@
         </w:r>
       </w:hyperlink>
       <w:r>
-        <w:t>&gt;();</w:t>
+        <w:t xml:space="preserve"> characterController;</w:t>
+      </w:r>
+      <w:r>
+        <w:br/>
+      </w:r>
+      <w:r>
+        <w:br/>
+        <w:t xml:space="preserve">    </w:t>
+      </w:r>
+      <w:r>
+        <w:t>private</w:t>
+      </w:r>
+      <w:r>
+        <w:t xml:space="preserve"> float </w:t>
+      </w:r>
+      <w:r>
+        <w:t>_</w:t>
+      </w:r>
+      <w:r>
+        <w:t>speed = 6.0f;</w:t>
       </w:r>
     </w:p>
     <w:p>
@@ -1948,6 +1850,115 @@
         <w:jc w:val="right"/>
       </w:pPr>
       <w:r>
+        <w:t xml:space="preserve">    </w:t>
+      </w:r>
+      <w:r>
+        <w:t>private</w:t>
+      </w:r>
+      <w:r>
+        <w:t xml:space="preserve"> float </w:t>
+      </w:r>
+      <w:r>
+        <w:t>_</w:t>
+      </w:r>
+      <w:r>
+        <w:t>jump</w:t>
+      </w:r>
+      <w:r>
+        <w:t>Highet</w:t>
+      </w:r>
+      <w:r>
+        <w:t xml:space="preserve"> = 8.0f;</w:t>
+      </w:r>
+    </w:p>
+    <w:p>
+      <w:pPr>
+        <w:pStyle w:val="HTMLPreformatted"/>
+        <w:ind w:left="1440"/>
+        <w:jc w:val="right"/>
+      </w:pPr>
+      <w:r>
+        <w:t xml:space="preserve">    </w:t>
+      </w:r>
+      <w:r>
+        <w:t>private</w:t>
+      </w:r>
+      <w:r>
+        <w:t xml:space="preserve"> float </w:t>
+      </w:r>
+      <w:r>
+        <w:t>_</w:t>
+      </w:r>
+      <w:r>
+        <w:t>gravity = 1.0f;</w:t>
+      </w:r>
+      <w:r>
+        <w:br/>
+      </w:r>
+      <w:r>
+        <w:rPr>
+          <w:color w:val="000000" w:themeColor="text1"/>
+        </w:rPr>
+        <w:t xml:space="preserve">    private </w:t>
+      </w:r>
+      <w:r>
+        <w:rPr>
+          <w:rFonts w:ascii="Consolas" w:hAnsi="Consolas" w:cs="Consolas"/>
+          <w:color w:val="000000" w:themeColor="text1"/>
+          <w:sz w:val="19"/>
+          <w:szCs w:val="19"/>
+        </w:rPr>
+        <w:t>float</w:t>
+      </w:r>
+      <w:r>
+        <w:rPr>
+          <w:rFonts w:ascii="Consolas" w:hAnsi="Consolas" w:cs="Consolas"/>
+          <w:color w:val="000000"/>
+          <w:sz w:val="19"/>
+          <w:szCs w:val="19"/>
+        </w:rPr>
+        <w:t xml:space="preserve"> _yVelocity;</w:t>
+      </w:r>
+      <w:r>
+        <w:br/>
+        <w:t xml:space="preserve">    void Start()</w:t>
+      </w:r>
+    </w:p>
+    <w:p>
+      <w:pPr>
+        <w:pStyle w:val="HTMLPreformatted"/>
+        <w:jc w:val="right"/>
+      </w:pPr>
+      <w:r>
+        <w:t xml:space="preserve">    {</w:t>
+      </w:r>
+    </w:p>
+    <w:p>
+      <w:pPr>
+        <w:pStyle w:val="HTMLPreformatted"/>
+        <w:jc w:val="right"/>
+      </w:pPr>
+      <w:r>
+        <w:t xml:space="preserve">        characterController = GetComponent&lt;</w:t>
+      </w:r>
+      <w:hyperlink r:id="rId16" w:history="1">
+        <w:r>
+          <w:rPr>
+            <w:rStyle w:val="Hyperlink"/>
+          </w:rPr>
+          <w:t>CharacterController</w:t>
+        </w:r>
+      </w:hyperlink>
+      <w:r>
+        <w:t>&gt;();</w:t>
+      </w:r>
+    </w:p>
+    <w:p>
+      <w:pPr>
+        <w:pStyle w:val="HTMLPreformatted"/>
+        <w:jc w:val="right"/>
+      </w:pPr>
+      <w:r>
         <w:t xml:space="preserve">    }</w:t>
       </w:r>
       <w:r>
@@ -1957,7 +1968,7 @@
         <w:br/>
         <w:t xml:space="preserve">    void </w:t>
       </w:r>
-      <w:hyperlink r:id="rId16" w:history="1">
+      <w:hyperlink r:id="rId17" w:history="1">
         <w:r>
           <w:rPr>
             <w:rStyle w:val="Hyperlink"/>
@@ -2944,7 +2955,7 @@
           <w:color w:val="000000"/>
         </w:rPr>
       </w:pPr>
-      <w:hyperlink r:id="rId17" w:history="1">
+      <w:hyperlink r:id="rId18" w:history="1">
         <w:r>
           <w:rPr>
             <w:rStyle w:val="Hyperlink"/>
@@ -2985,7 +2996,7 @@
           <w:szCs w:val="22"/>
         </w:rPr>
       </w:pPr>
-      <w:hyperlink r:id="rId18" w:history="1">
+      <w:hyperlink r:id="rId19" w:history="1">
         <w:r>
           <w:rPr>
             <w:rStyle w:val="Hyperlink"/>
@@ -3515,7 +3526,7 @@
                     <pic:cNvPicPr/>
                   </pic:nvPicPr>
                   <pic:blipFill>
-                    <a:blip r:embed="rId19"/>
+                    <a:blip r:embed="rId20"/>
                     <a:stretch>
                       <a:fillRect/>
                     </a:stretch>
@@ -3907,7 +3918,7 @@
         </w:rPr>
         <w:t xml:space="preserve">עוד בהרחבה על הנושא: </w:t>
       </w:r>
-      <w:hyperlink r:id="rId20" w:history="1">
+      <w:hyperlink r:id="rId21" w:history="1">
         <w:r>
           <w:rPr>
             <w:rStyle w:val="Hyperlink"/>
@@ -5266,7 +5277,7 @@
                     <pic:cNvPicPr/>
                   </pic:nvPicPr>
                   <pic:blipFill>
-                    <a:blip r:embed="rId21"/>
+                    <a:blip r:embed="rId22"/>
                     <a:stretch>
                       <a:fillRect/>
                     </a:stretch>
@@ -5302,7 +5313,7 @@
         <mc:AlternateContent>
           <mc:Choice Requires="wps">
             <w:drawing>
-              <wp:anchor distT="0" distB="0" distL="114300" distR="114300" simplePos="0" relativeHeight="251664384" behindDoc="0" locked="0" layoutInCell="1" allowOverlap="1" wp14:anchorId="1E835CD6" wp14:editId="308D3318">
+              <wp:anchor distT="0" distB="0" distL="114300" distR="114300" simplePos="0" relativeHeight="251660288" behindDoc="0" locked="0" layoutInCell="1" allowOverlap="1" wp14:anchorId="1E835CD6" wp14:editId="308D3318">
                 <wp:simplePos x="0" y="0"/>
                 <wp:positionH relativeFrom="page">
                   <wp:align>left</wp:align>
@@ -5945,7 +5956,7 @@
           </mc:Choice>
           <mc:Fallback>
             <w:pict>
-              <v:roundrect w14:anchorId="1E835CD6" id="Rounded Rectangle 11" o:spid="_x0000_s1026" style="position:absolute;left:0;text-align:left;margin-left:0;margin-top:13.85pt;width:491.25pt;height:230.25pt;z-index:251664384;visibility:visible;mso-wrap-style:square;mso-width-percent:0;mso-height-percent:0;mso-wrap-distance-left:9pt;mso-wrap-distance-top:0;mso-wrap-distance-right:9pt;mso-wrap-distance-bottom:0;mso-position-horizontal:left;mso-position-horizontal-relative:page;mso-position-vertical:absolute;mso-position-vertical-relative:text;mso-width-percent:0;mso-height-percent:0;mso-width-relative:margin;mso-height-relative:margin;v-text-anchor:middle" arcsize="10923f" o:gfxdata="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" fillcolor="white [3201]" strokecolor="#70ad47 [3209]" strokeweight="1pt">
+              <v:roundrect w14:anchorId="1E835CD6" id="Rounded Rectangle 11" o:spid="_x0000_s1026" style="position:absolute;left:0;text-align:left;margin-left:0;margin-top:13.85pt;width:491.25pt;height:230.25pt;z-index:251660288;visibility:visible;mso-wrap-style:square;mso-width-percent:0;mso-height-percent:0;mso-wrap-distance-left:9pt;mso-wrap-distance-top:0;mso-wrap-distance-right:9pt;mso-wrap-distance-bottom:0;mso-position-horizontal:left;mso-position-horizontal-relative:page;mso-position-vertical:absolute;mso-position-vertical-relative:text;mso-width-percent:0;mso-height-percent:0;mso-width-relative:margin;mso-height-relative:margin;v-text-anchor:middle" arcsize="10923f" o:gfxdata="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" fillcolor="white [3201]" strokecolor="#70ad47 [3209]" strokeweight="1pt">
                 <v:stroke joinstyle="miter"/>
                 <v:textbox>
                   <w:txbxContent>
@@ -6646,7 +6657,7 @@
         <mc:AlternateContent>
           <mc:Choice Requires="wps">
             <w:drawing>
-              <wp:anchor distT="0" distB="0" distL="114300" distR="114300" simplePos="0" relativeHeight="251665408" behindDoc="0" locked="0" layoutInCell="1" allowOverlap="1" wp14:anchorId="33EDF6C9" wp14:editId="4B215968">
+              <wp:anchor distT="0" distB="0" distL="114300" distR="114300" simplePos="0" relativeHeight="251661312" behindDoc="0" locked="0" layoutInCell="1" allowOverlap="1" wp14:anchorId="33EDF6C9" wp14:editId="4B215968">
                 <wp:simplePos x="0" y="0"/>
                 <wp:positionH relativeFrom="page">
                   <wp:align>right</wp:align>
@@ -6897,7 +6908,7 @@
           </mc:Choice>
           <mc:Fallback>
             <w:pict>
-              <v:roundrect w14:anchorId="33EDF6C9" id="Rounded Rectangle 12" o:spid="_x0000_s1027" style="position:absolute;left:0;text-align:left;margin-left:256.3pt;margin-top:7.65pt;width:307.5pt;height:80.25pt;z-index:251665408;visibility:visible;mso-wrap-style:square;mso-width-percent:0;mso-height-percent:0;mso-wrap-distance-left:9pt;mso-wrap-distance-top:0;mso-wrap-distance-right:9pt;mso-wrap-distance-bottom:0;mso-position-horizontal:right;mso-position-horizontal-relative:page;mso-position-vertical:absolute;mso-position-vertical-relative:text;mso-width-percent:0;mso-height-percent:0;mso-width-relative:margin;mso-height-relative:margin;v-text-anchor:middle" arcsize="10923f" o:gfxdata="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" fillcolor="white [3201]" strokecolor="#70ad47 [3209]" strokeweight="1pt">
+              <v:roundrect w14:anchorId="33EDF6C9" id="Rounded Rectangle 12" o:spid="_x0000_s1027" style="position:absolute;left:0;text-align:left;margin-left:256.3pt;margin-top:7.65pt;width:307.5pt;height:80.25pt;z-index:251661312;visibility:visible;mso-wrap-style:square;mso-width-percent:0;mso-height-percent:0;mso-wrap-distance-left:9pt;mso-wrap-distance-top:0;mso-wrap-distance-right:9pt;mso-wrap-distance-bottom:0;mso-position-horizontal:right;mso-position-horizontal-relative:page;mso-position-vertical:absolute;mso-position-vertical-relative:text;mso-width-percent:0;mso-height-percent:0;mso-width-relative:margin;mso-height-relative:margin;v-text-anchor:middle" arcsize="10923f" o:gfxdata="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" fillcolor="white [3201]" strokecolor="#70ad47 [3209]" strokeweight="1pt">
                 <v:stroke joinstyle="miter"/>
                 <v:textbox>
                   <w:txbxContent>
@@ -7861,7 +7872,7 @@
         <mc:AlternateContent>
           <mc:Choice Requires="wps">
             <w:drawing>
-              <wp:anchor distT="0" distB="0" distL="114300" distR="114300" simplePos="0" relativeHeight="251657216" behindDoc="0" locked="0" layoutInCell="1" allowOverlap="1" wp14:anchorId="6A1FD17E" wp14:editId="0C9652A2">
+              <wp:anchor distT="0" distB="0" distL="114300" distR="114300" simplePos="0" relativeHeight="251654144" behindDoc="0" locked="0" layoutInCell="1" allowOverlap="1" wp14:anchorId="6A1FD17E" wp14:editId="0C9652A2">
                 <wp:simplePos x="0" y="0"/>
                 <wp:positionH relativeFrom="page">
                   <wp:posOffset>-2336</wp:posOffset>
@@ -7948,11 +7959,7 @@
                               <w:spacing w:after="0" w:line="240" w:lineRule="auto"/>
                             </w:pPr>
                             <w:r>
-                              <w:t xml:space="preserve">    </w:t>
-                            </w:r>
-                            <w:bookmarkStart w:id="1" w:name="_GoBack"/>
-                            <w:r>
-                              <w:t>private void OnTriggerEnter(Collider other)</w:t>
+                              <w:t xml:space="preserve">    private void OnTriggerEnter(Collider other)</w:t>
                             </w:r>
                           </w:p>
                           <w:p>
@@ -8092,7 +8099,6 @@
                             <w:r>
                               <w:t>}</w:t>
                             </w:r>
-                            <w:bookmarkEnd w:id="1"/>
                           </w:p>
                         </w:txbxContent>
                       </wps:txbx>
@@ -8113,7 +8119,7 @@
           </mc:Choice>
           <mc:Fallback>
             <w:pict>
-              <v:roundrect w14:anchorId="6A1FD17E" id="Rounded Rectangle 7" o:spid="_x0000_s1028" style="position:absolute;left:0;text-align:left;margin-left:-.2pt;margin-top:293.25pt;width:339.75pt;height:219pt;z-index:251657216;visibility:visible;mso-wrap-style:square;mso-width-percent:0;mso-wrap-distance-left:9pt;mso-wrap-distance-top:0;mso-wrap-distance-right:9pt;mso-wrap-distance-bottom:0;mso-position-horizontal:absolute;mso-position-horizontal-relative:page;mso-position-vertical:absolute;mso-position-vertical-relative:text;mso-width-percent:0;mso-width-relative:margin;v-text-anchor:middle" arcsize="10923f" o:gfxdata="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" fillcolor="white [3201]" strokecolor="#70ad47 [3209]" strokeweight="1pt">
+              <v:roundrect w14:anchorId="6A1FD17E" id="Rounded Rectangle 7" o:spid="_x0000_s1028" style="position:absolute;left:0;text-align:left;margin-left:-.2pt;margin-top:293.25pt;width:339.75pt;height:219pt;z-index:251654144;visibility:visible;mso-wrap-style:square;mso-width-percent:0;mso-wrap-distance-left:9pt;mso-wrap-distance-top:0;mso-wrap-distance-right:9pt;mso-wrap-distance-bottom:0;mso-position-horizontal:absolute;mso-position-horizontal-relative:page;mso-position-vertical:absolute;mso-position-vertical-relative:text;mso-width-percent:0;mso-width-relative:margin;v-text-anchor:middle" arcsize="10923f" o:gfxdata="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" fillcolor="white [3201]" strokecolor="#70ad47 [3209]" strokeweight="1pt">
                 <v:stroke joinstyle="miter"/>
                 <v:textbox>
                   <w:txbxContent>
@@ -8162,11 +8168,7 @@
                         <w:spacing w:after="0" w:line="240" w:lineRule="auto"/>
                       </w:pPr>
                       <w:r>
-                        <w:t xml:space="preserve">    </w:t>
-                      </w:r>
-                      <w:bookmarkStart w:id="2" w:name="_GoBack"/>
-                      <w:r>
-                        <w:t>private void OnTriggerEnter(Collider other)</w:t>
+                        <w:t xml:space="preserve">    private void OnTriggerEnter(Collider other)</w:t>
                       </w:r>
                     </w:p>
                     <w:p>
@@ -8306,7 +8308,6 @@
                       <w:r>
                         <w:t>}</w:t>
                       </w:r>
-                      <w:bookmarkEnd w:id="2"/>
                     </w:p>
                   </w:txbxContent>
                 </v:textbox>
@@ -8350,7 +8351,7 @@
                     <pic:cNvPicPr/>
                   </pic:nvPicPr>
                   <pic:blipFill>
-                    <a:blip r:embed="rId22"/>
+                    <a:blip r:embed="rId23"/>
                     <a:stretch>
                       <a:fillRect/>
                     </a:stretch>
@@ -8652,7 +8653,7 @@
         <mc:AlternateContent>
           <mc:Choice Requires="wps">
             <w:drawing>
-              <wp:anchor distT="0" distB="0" distL="114300" distR="114300" simplePos="0" relativeHeight="251659264" behindDoc="0" locked="0" layoutInCell="1" allowOverlap="1" wp14:anchorId="312674CB" wp14:editId="1AC55F7B">
+              <wp:anchor distT="0" distB="0" distL="114300" distR="114300" simplePos="0" relativeHeight="251657216" behindDoc="0" locked="0" layoutInCell="1" allowOverlap="1" wp14:anchorId="312674CB" wp14:editId="1AC55F7B">
                 <wp:simplePos x="0" y="0"/>
                 <wp:positionH relativeFrom="column">
                   <wp:posOffset>4076700</wp:posOffset>
@@ -8916,7 +8917,7 @@
           </mc:Choice>
           <mc:Fallback>
             <w:pict>
-              <v:roundrect w14:anchorId="312674CB" id="Rounded Rectangle 8" o:spid="_x0000_s1029" style="position:absolute;left:0;text-align:left;margin-left:321pt;margin-top:.55pt;width:228.75pt;height:123pt;z-index:251659264;visibility:visible;mso-wrap-style:square;mso-height-percent:0;mso-wrap-distance-left:9pt;mso-wrap-distance-top:0;mso-wrap-distance-right:9pt;mso-wrap-distance-bottom:0;mso-position-horizontal:absolute;mso-position-horizontal-relative:text;mso-position-vertical:absolute;mso-position-vertical-relative:text;mso-height-percent:0;mso-height-relative:margin;v-text-anchor:middle" arcsize="10923f" o:gfxdata="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" fillcolor="white [3201]" strokecolor="#70ad47 [3209]" strokeweight="1pt">
+              <v:roundrect w14:anchorId="312674CB" id="Rounded Rectangle 8" o:spid="_x0000_s1029" style="position:absolute;left:0;text-align:left;margin-left:321pt;margin-top:.55pt;width:228.75pt;height:123pt;z-index:251657216;visibility:visible;mso-wrap-style:square;mso-height-percent:0;mso-wrap-distance-left:9pt;mso-wrap-distance-top:0;mso-wrap-distance-right:9pt;mso-wrap-distance-bottom:0;mso-position-horizontal:absolute;mso-position-horizontal-relative:text;mso-position-vertical:absolute;mso-position-vertical-relative:text;mso-height-percent:0;mso-height-relative:margin;v-text-anchor:middle" arcsize="10923f" o:gfxdata="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" fillcolor="white [3201]" strokecolor="#70ad47 [3209]" strokeweight="1pt">
                 <v:stroke joinstyle="miter"/>
                 <v:textbox>
                   <w:txbxContent>
@@ -9163,7 +9164,7 @@
       </w:pPr>
     </w:p>
     <w:sectPr>
-      <w:headerReference w:type="default" r:id="rId23"/>
+      <w:headerReference w:type="default" r:id="rId24"/>
       <w:pgSz w:w="11906" w:h="16838"/>
       <w:pgMar w:top="765" w:right="720" w:bottom="765" w:left="720" w:header="708" w:footer="708" w:gutter="0"/>
       <w:cols w:space="720"/>
@@ -9175,7 +9176,7 @@
 </file>
 
 <file path=word/endnotes.xml><?xml version="1.0" encoding="utf-8"?>
-<w:endnotes xmlns:wpc="http://schemas.microsoft.com/office/word/2010/wordprocessingCanvas" xmlns:cx="http://schemas.microsoft.com/office/drawing/2014/chartex" xmlns:cx1="http://schemas.microsoft.com/office/drawing/2015/9/8/chartex" xmlns:cx2="http://schemas.microsoft.com/office/drawing/2015/10/21/chartex" xmlns:cx3="http://schemas.microsoft.com/office/drawing/2016/5/9/chartex" xmlns:cx4="http://schemas.microsoft.com/office/drawing/2016/5/10/chartex" xmlns:cx5="http://schemas.microsoft.com/office/drawing/2016/5/11/chartex" xmlns:cx6="http://schemas.microsoft.com/office/drawing/2016/5/12/chartex" xmlns:cx7="http://schemas.microsoft.com/office/drawing/2016/5/13/chartex" xmlns:cx8="http://schemas.microsoft.com/office/drawing/2016/5/14/chartex" xmlns:mc="http://schemas.openxmlformats.org/markup-compatibility/2006" xmlns:aink="http://schemas.microsoft.com/office/drawing/2016/ink" xmlns:am3d="http://schemas.microsoft.com/office/drawing/2017/model3d" xmlns:o="urn:schemas-microsoft-com:office:office" xmlns:r="http://schemas.openxmlformats.org/officeDocument/2006/relationships" xmlns:m="http://schemas.openxmlformats.org/officeDocument/2006/math" xmlns:v="urn:schemas-microsoft-com:vml" xmlns:wp14="http://schemas.microsoft.com/office/word/2010/wordprocessingDrawing" xmlns:wp="http://schemas.openxmlformats.org/drawingml/2006/wordprocessingDrawing" xmlns:w10="urn:schemas-microsoft-com:office:word" xmlns:w="http://schemas.openxmlformats.org/wordprocessingml/2006/main" xmlns:w14="http://schemas.microsoft.com/office/word/2010/wordml" xmlns:w15="http://schemas.microsoft.com/office/word/2012/wordml" xmlns:w16cex="http://schemas.microsoft.com/office/word/2018/wordml/cex" xmlns:w16cid="http://schemas.microsoft.com/office/word/2016/wordml/cid" xmlns:w16="http://schemas.microsoft.com/office/word/2018/wordml" xmlns:w16se="http://schemas.microsoft.com/office/word/2015/wordml/symex" xmlns:wpg="http://schemas.microsoft.com/office/word/2010/wordprocessingGroup" xmlns:wpi="http://schemas.microsoft.com/office/word/2010/wordprocessingInk" xmlns:wne="http://schemas.microsoft.com/office/word/2006/wordml" xmlns:wps="http://schemas.microsoft.com/office/word/2010/wordprocessingShape" mc:Ignorable="w14 w15 w16se w16cid w16 w16cex wp14">
+<w:endnotes xmlns:wpc="http://schemas.microsoft.com/office/word/2010/wordprocessingCanvas" xmlns:cx="http://schemas.microsoft.com/office/drawing/2014/chartex" xmlns:cx1="http://schemas.microsoft.com/office/drawing/2015/9/8/chartex" xmlns:cx2="http://schemas.microsoft.com/office/drawing/2015/10/21/chartex" xmlns:cx3="http://schemas.microsoft.com/office/drawing/2016/5/9/chartex" xmlns:cx4="http://schemas.microsoft.com/office/drawing/2016/5/10/chartex" xmlns:cx5="http://schemas.microsoft.com/office/drawing/2016/5/11/chartex" xmlns:cx6="http://schemas.microsoft.com/office/drawing/2016/5/12/chartex" xmlns:cx7="http://schemas.microsoft.com/office/drawing/2016/5/13/chartex" xmlns:cx8="http://schemas.microsoft.com/office/drawing/2016/5/14/chartex" xmlns:mc="http://schemas.openxmlformats.org/markup-compatibility/2006" xmlns:aink="http://schemas.microsoft.com/office/drawing/2016/ink" xmlns:am3d="http://schemas.microsoft.com/office/drawing/2017/model3d" xmlns:o="urn:schemas-microsoft-com:office:office" xmlns:r="http://schemas.openxmlformats.org/officeDocument/2006/relationships" xmlns:m="http://schemas.openxmlformats.org/officeDocument/2006/math" xmlns:v="urn:schemas-microsoft-com:vml" xmlns:wp14="http://schemas.microsoft.com/office/word/2010/wordprocessingDrawing" xmlns:wp="http://schemas.openxmlformats.org/drawingml/2006/wordprocessingDrawing" xmlns:w10="urn:schemas-microsoft-com:office:word" xmlns:w="http://schemas.openxmlformats.org/wordprocessingml/2006/main" xmlns:w14="http://schemas.microsoft.com/office/word/2010/wordml" xmlns:w15="http://schemas.microsoft.com/office/word/2012/wordml" xmlns:w16cid="http://schemas.microsoft.com/office/word/2016/wordml/cid" xmlns:w16se="http://schemas.microsoft.com/office/word/2015/wordml/symex" xmlns:wpg="http://schemas.microsoft.com/office/word/2010/wordprocessingGroup" xmlns:wpi="http://schemas.microsoft.com/office/word/2010/wordprocessingInk" xmlns:wne="http://schemas.microsoft.com/office/word/2006/wordml" xmlns:wps="http://schemas.microsoft.com/office/word/2010/wordprocessingShape" mc:Ignorable="w14 w15 w16se w16cid wp14">
   <w:endnote w:type="separator" w:id="-1">
     <w:p>
       <w:pPr>
@@ -9200,7 +9201,7 @@
 </file>
 
 <file path=word/footnotes.xml><?xml version="1.0" encoding="utf-8"?>
-<w:footnotes xmlns:wpc="http://schemas.microsoft.com/office/word/2010/wordprocessingCanvas" xmlns:cx="http://schemas.microsoft.com/office/drawing/2014/chartex" xmlns:cx1="http://schemas.microsoft.com/office/drawing/2015/9/8/chartex" xmlns:cx2="http://schemas.microsoft.com/office/drawing/2015/10/21/chartex" xmlns:cx3="http://schemas.microsoft.com/office/drawing/2016/5/9/chartex" xmlns:cx4="http://schemas.microsoft.com/office/drawing/2016/5/10/chartex" xmlns:cx5="http://schemas.microsoft.com/office/drawing/2016/5/11/chartex" xmlns:cx6="http://schemas.microsoft.com/office/drawing/2016/5/12/chartex" xmlns:cx7="http://schemas.microsoft.com/office/drawing/2016/5/13/chartex" xmlns:cx8="http://schemas.microsoft.com/office/drawing/2016/5/14/chartex" xmlns:mc="http://schemas.openxmlformats.org/markup-compatibility/2006" xmlns:aink="http://schemas.microsoft.com/office/drawing/2016/ink" xmlns:am3d="http://schemas.microsoft.com/office/drawing/2017/model3d" xmlns:o="urn:schemas-microsoft-com:office:office" xmlns:r="http://schemas.openxmlformats.org/officeDocument/2006/relationships" xmlns:m="http://schemas.openxmlformats.org/officeDocument/2006/math" xmlns:v="urn:schemas-microsoft-com:vml" xmlns:wp14="http://schemas.microsoft.com/office/word/2010/wordprocessingDrawing" xmlns:wp="http://schemas.openxmlformats.org/drawingml/2006/wordprocessingDrawing" xmlns:w10="urn:schemas-microsoft-com:office:word" xmlns:w="http://schemas.openxmlformats.org/wordprocessingml/2006/main" xmlns:w14="http://schemas.microsoft.com/office/word/2010/wordml" xmlns:w15="http://schemas.microsoft.com/office/word/2012/wordml" xmlns:w16cex="http://schemas.microsoft.com/office/word/2018/wordml/cex" xmlns:w16cid="http://schemas.microsoft.com/office/word/2016/wordml/cid" xmlns:w16="http://schemas.microsoft.com/office/word/2018/wordml" xmlns:w16se="http://schemas.microsoft.com/office/word/2015/wordml/symex" xmlns:wpg="http://schemas.microsoft.com/office/word/2010/wordprocessingGroup" xmlns:wpi="http://schemas.microsoft.com/office/word/2010/wordprocessingInk" xmlns:wne="http://schemas.microsoft.com/office/word/2006/wordml" xmlns:wps="http://schemas.microsoft.com/office/word/2010/wordprocessingShape" mc:Ignorable="w14 w15 w16se w16cid w16 w16cex wp14">
+<w:footnotes xmlns:wpc="http://schemas.microsoft.com/office/word/2010/wordprocessingCanvas" xmlns:cx="http://schemas.microsoft.com/office/drawing/2014/chartex" xmlns:cx1="http://schemas.microsoft.com/office/drawing/2015/9/8/chartex" xmlns:cx2="http://schemas.microsoft.com/office/drawing/2015/10/21/chartex" xmlns:cx3="http://schemas.microsoft.com/office/drawing/2016/5/9/chartex" xmlns:cx4="http://schemas.microsoft.com/office/drawing/2016/5/10/chartex" xmlns:cx5="http://schemas.microsoft.com/office/drawing/2016/5/11/chartex" xmlns:cx6="http://schemas.microsoft.com/office/drawing/2016/5/12/chartex" xmlns:cx7="http://schemas.microsoft.com/office/drawing/2016/5/13/chartex" xmlns:cx8="http://schemas.microsoft.com/office/drawing/2016/5/14/chartex" xmlns:mc="http://schemas.openxmlformats.org/markup-compatibility/2006" xmlns:aink="http://schemas.microsoft.com/office/drawing/2016/ink" xmlns:am3d="http://schemas.microsoft.com/office/drawing/2017/model3d" xmlns:o="urn:schemas-microsoft-com:office:office" xmlns:r="http://schemas.openxmlformats.org/officeDocument/2006/relationships" xmlns:m="http://schemas.openxmlformats.org/officeDocument/2006/math" xmlns:v="urn:schemas-microsoft-com:vml" xmlns:wp14="http://schemas.microsoft.com/office/word/2010/wordprocessingDrawing" xmlns:wp="http://schemas.openxmlformats.org/drawingml/2006/wordprocessingDrawing" xmlns:w10="urn:schemas-microsoft-com:office:word" xmlns:w="http://schemas.openxmlformats.org/wordprocessingml/2006/main" xmlns:w14="http://schemas.microsoft.com/office/word/2010/wordml" xmlns:w15="http://schemas.microsoft.com/office/word/2012/wordml" xmlns:w16cid="http://schemas.microsoft.com/office/word/2016/wordml/cid" xmlns:w16se="http://schemas.microsoft.com/office/word/2015/wordml/symex" xmlns:wpg="http://schemas.microsoft.com/office/word/2010/wordprocessingGroup" xmlns:wpi="http://schemas.microsoft.com/office/word/2010/wordprocessingInk" xmlns:wne="http://schemas.microsoft.com/office/word/2006/wordml" xmlns:wps="http://schemas.microsoft.com/office/word/2010/wordprocessingShape" mc:Ignorable="w14 w15 w16se w16cid wp14">
   <w:footnote w:type="separator" w:id="-1">
     <w:p>
       <w:pPr>
@@ -9225,7 +9226,7 @@
 </file>
 
 <file path=word/header1.xml><?xml version="1.0" encoding="utf-8"?>
-<w:hdr xmlns:wpc="http://schemas.microsoft.com/office/word/2010/wordprocessingCanvas" xmlns:cx="http://schemas.microsoft.com/office/drawing/2014/chartex" xmlns:cx1="http://schemas.microsoft.com/office/drawing/2015/9/8/chartex" xmlns:cx2="http://schemas.microsoft.com/office/drawing/2015/10/21/chartex" xmlns:cx3="http://schemas.microsoft.com/office/drawing/2016/5/9/chartex" xmlns:cx4="http://schemas.microsoft.com/office/drawing/2016/5/10/chartex" xmlns:cx5="http://schemas.microsoft.com/office/drawing/2016/5/11/chartex" xmlns:cx6="http://schemas.microsoft.com/office/drawing/2016/5/12/chartex" xmlns:cx7="http://schemas.microsoft.com/office/drawing/2016/5/13/chartex" xmlns:cx8="http://schemas.microsoft.com/office/drawing/2016/5/14/chartex" xmlns:mc="http://schemas.openxmlformats.org/markup-compatibility/2006" xmlns:aink="http://schemas.microsoft.com/office/drawing/2016/ink" xmlns:am3d="http://schemas.microsoft.com/office/drawing/2017/model3d" xmlns:o="urn:schemas-microsoft-com:office:office" xmlns:r="http://schemas.openxmlformats.org/officeDocument/2006/relationships" xmlns:m="http://schemas.openxmlformats.org/officeDocument/2006/math" xmlns:v="urn:schemas-microsoft-com:vml" xmlns:wp14="http://schemas.microsoft.com/office/word/2010/wordprocessingDrawing" xmlns:wp="http://schemas.openxmlformats.org/drawingml/2006/wordprocessingDrawing" xmlns:w10="urn:schemas-microsoft-com:office:word" xmlns:w="http://schemas.openxmlformats.org/wordprocessingml/2006/main" xmlns:w14="http://schemas.microsoft.com/office/word/2010/wordml" xmlns:w15="http://schemas.microsoft.com/office/word/2012/wordml" xmlns:w16cex="http://schemas.microsoft.com/office/word/2018/wordml/cex" xmlns:w16cid="http://schemas.microsoft.com/office/word/2016/wordml/cid" xmlns:w16="http://schemas.microsoft.com/office/word/2018/wordml" xmlns:w16se="http://schemas.microsoft.com/office/word/2015/wordml/symex" xmlns:wpg="http://schemas.microsoft.com/office/word/2010/wordprocessingGroup" xmlns:wpi="http://schemas.microsoft.com/office/word/2010/wordprocessingInk" xmlns:wne="http://schemas.microsoft.com/office/word/2006/wordml" xmlns:wps="http://schemas.microsoft.com/office/word/2010/wordprocessingShape" mc:Ignorable="w14 w15 w16se w16cid w16 w16cex wp14">
+<w:hdr xmlns:wpc="http://schemas.microsoft.com/office/word/2010/wordprocessingCanvas" xmlns:cx="http://schemas.microsoft.com/office/drawing/2014/chartex" xmlns:cx1="http://schemas.microsoft.com/office/drawing/2015/9/8/chartex" xmlns:cx2="http://schemas.microsoft.com/office/drawing/2015/10/21/chartex" xmlns:cx3="http://schemas.microsoft.com/office/drawing/2016/5/9/chartex" xmlns:cx4="http://schemas.microsoft.com/office/drawing/2016/5/10/chartex" xmlns:cx5="http://schemas.microsoft.com/office/drawing/2016/5/11/chartex" xmlns:cx6="http://schemas.microsoft.com/office/drawing/2016/5/12/chartex" xmlns:cx7="http://schemas.microsoft.com/office/drawing/2016/5/13/chartex" xmlns:cx8="http://schemas.microsoft.com/office/drawing/2016/5/14/chartex" xmlns:mc="http://schemas.openxmlformats.org/markup-compatibility/2006" xmlns:aink="http://schemas.microsoft.com/office/drawing/2016/ink" xmlns:am3d="http://schemas.microsoft.com/office/drawing/2017/model3d" xmlns:o="urn:schemas-microsoft-com:office:office" xmlns:r="http://schemas.openxmlformats.org/officeDocument/2006/relationships" xmlns:m="http://schemas.openxmlformats.org/officeDocument/2006/math" xmlns:v="urn:schemas-microsoft-com:vml" xmlns:wp14="http://schemas.microsoft.com/office/word/2010/wordprocessingDrawing" xmlns:wp="http://schemas.openxmlformats.org/drawingml/2006/wordprocessingDrawing" xmlns:w10="urn:schemas-microsoft-com:office:word" xmlns:w="http://schemas.openxmlformats.org/wordprocessingml/2006/main" xmlns:w14="http://schemas.microsoft.com/office/word/2010/wordml" xmlns:w15="http://schemas.microsoft.com/office/word/2012/wordml" xmlns:w16cid="http://schemas.microsoft.com/office/word/2016/wordml/cid" xmlns:w16se="http://schemas.microsoft.com/office/word/2015/wordml/symex" xmlns:wpg="http://schemas.microsoft.com/office/word/2010/wordprocessingGroup" xmlns:wpi="http://schemas.microsoft.com/office/word/2010/wordprocessingInk" xmlns:wne="http://schemas.microsoft.com/office/word/2006/wordml" xmlns:wps="http://schemas.microsoft.com/office/word/2010/wordprocessingShape" mc:Ignorable="w14 w15 w16se w16cid wp14">
   <w:p>
     <w:pPr>
       <w:pStyle w:val="Header"/>
@@ -9370,7 +9371,7 @@
 </file>
 
 <file path=word/numbering.xml><?xml version="1.0" encoding="utf-8"?>
-<w:numbering xmlns:wpc="http://schemas.microsoft.com/office/word/2010/wordprocessingCanvas" xmlns:cx="http://schemas.microsoft.com/office/drawing/2014/chartex" xmlns:cx1="http://schemas.microsoft.com/office/drawing/2015/9/8/chartex" xmlns:cx2="http://schemas.microsoft.com/office/drawing/2015/10/21/chartex" xmlns:cx3="http://schemas.microsoft.com/office/drawing/2016/5/9/chartex" xmlns:cx4="http://schemas.microsoft.com/office/drawing/2016/5/10/chartex" xmlns:cx5="http://schemas.microsoft.com/office/drawing/2016/5/11/chartex" xmlns:cx6="http://schemas.microsoft.com/office/drawing/2016/5/12/chartex" xmlns:cx7="http://schemas.microsoft.com/office/drawing/2016/5/13/chartex" xmlns:cx8="http://schemas.microsoft.com/office/drawing/2016/5/14/chartex" xmlns:mc="http://schemas.openxmlformats.org/markup-compatibility/2006" xmlns:aink="http://schemas.microsoft.com/office/drawing/2016/ink" xmlns:am3d="http://schemas.microsoft.com/office/drawing/2017/model3d" xmlns:o="urn:schemas-microsoft-com:office:office" xmlns:r="http://schemas.openxmlformats.org/officeDocument/2006/relationships" xmlns:m="http://schemas.openxmlformats.org/officeDocument/2006/math" xmlns:v="urn:schemas-microsoft-com:vml" xmlns:wp14="http://schemas.microsoft.com/office/word/2010/wordprocessingDrawing" xmlns:wp="http://schemas.openxmlformats.org/drawingml/2006/wordprocessingDrawing" xmlns:w10="urn:schemas-microsoft-com:office:word" xmlns:w="http://schemas.openxmlformats.org/wordprocessingml/2006/main" xmlns:w14="http://schemas.microsoft.com/office/word/2010/wordml" xmlns:w15="http://schemas.microsoft.com/office/word/2012/wordml" xmlns:w16cex="http://schemas.microsoft.com/office/word/2018/wordml/cex" xmlns:w16cid="http://schemas.microsoft.com/office/word/2016/wordml/cid" xmlns:w16="http://schemas.microsoft.com/office/word/2018/wordml" xmlns:w16se="http://schemas.microsoft.com/office/word/2015/wordml/symex" xmlns:wpg="http://schemas.microsoft.com/office/word/2010/wordprocessingGroup" xmlns:wpi="http://schemas.microsoft.com/office/word/2010/wordprocessingInk" xmlns:wne="http://schemas.microsoft.com/office/word/2006/wordml" xmlns:wps="http://schemas.microsoft.com/office/word/2010/wordprocessingShape" mc:Ignorable="w14 w15 w16se w16cid w16 w16cex wp14">
+<w:numbering xmlns:wpc="http://schemas.microsoft.com/office/word/2010/wordprocessingCanvas" xmlns:cx="http://schemas.microsoft.com/office/drawing/2014/chartex" xmlns:cx1="http://schemas.microsoft.com/office/drawing/2015/9/8/chartex" xmlns:cx2="http://schemas.microsoft.com/office/drawing/2015/10/21/chartex" xmlns:cx3="http://schemas.microsoft.com/office/drawing/2016/5/9/chartex" xmlns:cx4="http://schemas.microsoft.com/office/drawing/2016/5/10/chartex" xmlns:cx5="http://schemas.microsoft.com/office/drawing/2016/5/11/chartex" xmlns:cx6="http://schemas.microsoft.com/office/drawing/2016/5/12/chartex" xmlns:cx7="http://schemas.microsoft.com/office/drawing/2016/5/13/chartex" xmlns:cx8="http://schemas.microsoft.com/office/drawing/2016/5/14/chartex" xmlns:mc="http://schemas.openxmlformats.org/markup-compatibility/2006" xmlns:aink="http://schemas.microsoft.com/office/drawing/2016/ink" xmlns:am3d="http://schemas.microsoft.com/office/drawing/2017/model3d" xmlns:o="urn:schemas-microsoft-com:office:office" xmlns:r="http://schemas.openxmlformats.org/officeDocument/2006/relationships" xmlns:m="http://schemas.openxmlformats.org/officeDocument/2006/math" xmlns:v="urn:schemas-microsoft-com:vml" xmlns:wp14="http://schemas.microsoft.com/office/word/2010/wordprocessingDrawing" xmlns:wp="http://schemas.openxmlformats.org/drawingml/2006/wordprocessingDrawing" xmlns:w10="urn:schemas-microsoft-com:office:word" xmlns:w="http://schemas.openxmlformats.org/wordprocessingml/2006/main" xmlns:w14="http://schemas.microsoft.com/office/word/2010/wordml" xmlns:w15="http://schemas.microsoft.com/office/word/2012/wordml" xmlns:w16cid="http://schemas.microsoft.com/office/word/2016/wordml/cid" xmlns:w16se="http://schemas.microsoft.com/office/word/2015/wordml/symex" xmlns:wpg="http://schemas.microsoft.com/office/word/2010/wordprocessingGroup" xmlns:wpi="http://schemas.microsoft.com/office/word/2010/wordprocessingInk" xmlns:wne="http://schemas.microsoft.com/office/word/2006/wordml" xmlns:wps="http://schemas.microsoft.com/office/word/2010/wordprocessingShape" mc:Ignorable="w14 w15 w16se w16cid wp14">
   <w:abstractNum w:abstractNumId="0" w15:restartNumberingAfterBreak="0">
     <w:nsid w:val="00000001"/>
     <w:multiLevelType w:val="multilevel"/>
@@ -9616,7 +9617,7 @@
 </file>
 
 <file path=word/styles.xml><?xml version="1.0" encoding="utf-8"?>
-<w:styles xmlns:mc="http://schemas.openxmlformats.org/markup-compatibility/2006" xmlns:r="http://schemas.openxmlformats.org/officeDocument/2006/relationships" xmlns:w="http://schemas.openxmlformats.org/wordprocessingml/2006/main" xmlns:w14="http://schemas.microsoft.com/office/word/2010/wordml" xmlns:w15="http://schemas.microsoft.com/office/word/2012/wordml" xmlns:w16cex="http://schemas.microsoft.com/office/word/2018/wordml/cex" xmlns:w16cid="http://schemas.microsoft.com/office/word/2016/wordml/cid" xmlns:w16="http://schemas.microsoft.com/office/word/2018/wordml" xmlns:w16se="http://schemas.microsoft.com/office/word/2015/wordml/symex" mc:Ignorable="w14 w15 w16se w16cid w16 w16cex">
+<w:styles xmlns:mc="http://schemas.openxmlformats.org/markup-compatibility/2006" xmlns:r="http://schemas.openxmlformats.org/officeDocument/2006/relationships" xmlns:w="http://schemas.openxmlformats.org/wordprocessingml/2006/main" xmlns:w14="http://schemas.microsoft.com/office/word/2010/wordml" xmlns:w15="http://schemas.microsoft.com/office/word/2012/wordml" xmlns:w16cid="http://schemas.microsoft.com/office/word/2016/wordml/cid" xmlns:w16se="http://schemas.microsoft.com/office/word/2015/wordml/symex" mc:Ignorable="w14 w15 w16se w16cid">
   <w:docDefaults>
     <w:rPrDefault>
       <w:rPr>
@@ -9632,7 +9633,7 @@
       </w:pPr>
     </w:pPrDefault>
   </w:docDefaults>
-  <w:latentStyles w:defLockedState="0" w:defUIPriority="99" w:defSemiHidden="0" w:defUnhideWhenUsed="0" w:defQFormat="0" w:count="376">
+  <w:latentStyles w:defLockedState="0" w:defUIPriority="99" w:defSemiHidden="0" w:defUnhideWhenUsed="0" w:defQFormat="0" w:count="377">
     <w:lsdException w:name="Normal" w:uiPriority="0" w:qFormat="1"/>
     <w:lsdException w:name="heading 1" w:uiPriority="9" w:qFormat="1"/>
     <w:lsdException w:name="heading 2" w:uiPriority="9" w:qFormat="1"/>
@@ -9738,7 +9739,6 @@
     <w:lsdException w:name="HTML Sample" w:semiHidden="1" w:unhideWhenUsed="1"/>
     <w:lsdException w:name="HTML Typewriter" w:semiHidden="1" w:unhideWhenUsed="1"/>
     <w:lsdException w:name="HTML Variable" w:semiHidden="1" w:unhideWhenUsed="1"/>
-    <w:lsdException w:name="Normal Table" w:semiHidden="1" w:unhideWhenUsed="1"/>
     <w:lsdException w:name="annotation subject" w:semiHidden="1" w:unhideWhenUsed="1"/>
     <w:lsdException w:name="No List" w:semiHidden="1" w:unhideWhenUsed="1"/>
     <w:lsdException w:name="Outline List 1" w:semiHidden="1" w:unhideWhenUsed="1"/>
@@ -9785,10 +9785,8 @@
     <w:lsdException w:name="Table Subtle 2" w:semiHidden="1" w:unhideWhenUsed="1"/>
     <w:lsdException w:name="Table Web 1" w:semiHidden="1" w:unhideWhenUsed="1"/>
     <w:lsdException w:name="Table Web 2" w:semiHidden="1" w:unhideWhenUsed="1"/>
-    <w:lsdException w:name="Table Web 3" w:semiHidden="1" w:unhideWhenUsed="1"/>
     <w:lsdException w:name="Balloon Text" w:semiHidden="1" w:unhideWhenUsed="1"/>
-    <w:lsdException w:name="Table Grid" w:semiHidden="1" w:uiPriority="39" w:unhideWhenUsed="1"/>
-    <w:lsdException w:name="Table Theme" w:semiHidden="1" w:unhideWhenUsed="1"/>
+    <w:lsdException w:name="Table Grid" w:uiPriority="39"/>
     <w:lsdException w:name="Placeholder Text" w:semiHidden="1"/>
     <w:lsdException w:name="No Spacing" w:uiPriority="1" w:qFormat="1"/>
     <w:lsdException w:name="Light Shading" w:uiPriority="60"/>
@@ -10009,6 +10007,7 @@
     <w:lsdException w:name="Hashtag" w:semiHidden="1" w:unhideWhenUsed="1"/>
     <w:lsdException w:name="Unresolved Mention" w:semiHidden="1" w:unhideWhenUsed="1"/>
     <w:lsdException w:name="Smart Link" w:semiHidden="1" w:unhideWhenUsed="1"/>
+    <w:lsdException w:name="Smart Link Error" w:semiHidden="1" w:unhideWhenUsed="1"/>
   </w:latentStyles>
   <w:style w:type="paragraph" w:default="1" w:styleId="Normal">
     <w:name w:val="Normal"/>
@@ -11240,7 +11239,7 @@
 </file>
 
 <file path=customXml/itemProps1.xml><?xml version="1.0" encoding="utf-8"?>
-<ds:datastoreItem xmlns:ds="http://schemas.openxmlformats.org/officeDocument/2006/customXml" ds:itemID="{650BB68B-0FF0-47AC-BB27-67BB32C7B33D}">
+<ds:datastoreItem xmlns:ds="http://schemas.openxmlformats.org/officeDocument/2006/customXml" ds:itemID="{5A878607-D0B4-4F26-AA25-362D99176E52}">
   <ds:schemaRefs>
     <ds:schemaRef ds:uri="http://schemas.openxmlformats.org/officeDocument/2006/bibliography"/>
   </ds:schemaRefs>

</xml_diff>